<commit_message>
complete reorganize and bootstrap UI
</commit_message>
<xml_diff>
--- a/Projet Agenda Clinique.docx
+++ b/Projet Agenda Clinique.docx
@@ -13,7 +13,15 @@
         <w:t>de gestion de l'agenda de la "C</w:t>
       </w:r>
       <w:r>
-        <w:t>linique médicale Tremblay-Zintohl-Müller</w:t>
+        <w:t>linique médicale Tremblay-</w:t>
+      </w:r>
+      <w:proofErr w:type="spellStart"/>
+      <w:r>
+        <w:t>Zintohl</w:t>
+      </w:r>
+      <w:proofErr w:type="spellEnd"/>
+      <w:r>
+        <w:t>-Müller</w:t>
       </w:r>
       <w:r>
         <w:t>"</w:t>
@@ -64,7 +72,15 @@
         </w:numPr>
       </w:pPr>
       <w:r>
-        <w:t>Gestion de l'agenda journalier de chaque employé (ajout, suppr d'activité)</w:t>
+        <w:t xml:space="preserve">Gestion de l'agenda journalier de chaque employé (ajout, </w:t>
+      </w:r>
+      <w:proofErr w:type="spellStart"/>
+      <w:r>
+        <w:t>suppr</w:t>
+      </w:r>
+      <w:proofErr w:type="spellEnd"/>
+      <w:r>
+        <w:t xml:space="preserve"> d'activité)</w:t>
       </w:r>
     </w:p>
     <w:p>
@@ -76,7 +92,15 @@
         </w:numPr>
       </w:pPr>
       <w:r>
-        <w:t>Ajout/ suppr d'employé</w:t>
+        <w:t xml:space="preserve">Ajout/ </w:t>
+      </w:r>
+      <w:proofErr w:type="spellStart"/>
+      <w:r>
+        <w:t>suppr</w:t>
+      </w:r>
+      <w:proofErr w:type="spellEnd"/>
+      <w:r>
+        <w:t xml:space="preserve"> d'employé</w:t>
       </w:r>
     </w:p>
     <w:p>
@@ -308,12 +332,70 @@
     </w:p>
     <w:p>
       <w:r>
-        <w:t>Mise en place du formulaire d'édition d'agenda dans une page dédiée. La page doit rappeler le nom de l'employé. Le formulaire permet d'éditer les données d'un agenda (8 plages horaire avec pour chacune, le type d'activité). Le formulaire doit donc contenir 8 lignes de champs de sélection d'activités (1 ligne par plage horaire).</w:t>
-      </w:r>
-    </w:p>
-    <w:p>
-      <w:r>
-        <w:t>Validation des données de formulaire: La valeur de chaque activité doit être valide. Le type d'activité "</w:t>
+        <w:t xml:space="preserve">Mise en place du formulaire d'édition </w:t>
+      </w:r>
+      <w:r>
+        <w:t xml:space="preserve">des informations d'employé (son </w:t>
+      </w:r>
+      <w:r>
+        <w:t>agenda</w:t>
+      </w:r>
+      <w:r>
+        <w:t>)</w:t>
+      </w:r>
+      <w:r>
+        <w:t xml:space="preserve"> dans une </w:t>
+      </w:r>
+      <w:r>
+        <w:t>nouvelle page dédiée</w:t>
+      </w:r>
+      <w:r>
+        <w:t xml:space="preserve"> (fichier emp_edit.php)</w:t>
+      </w:r>
+      <w:r>
+        <w:t>.</w:t>
+      </w:r>
+    </w:p>
+    <w:p>
+      <w:r>
+        <w:t xml:space="preserve">Le formulaire doit-être accessible à partir d'un </w:t>
+      </w:r>
+      <w:r>
+        <w:t>lien situé au dessus de l'affichage d'agenda dans la page d'accueil.</w:t>
+      </w:r>
+    </w:p>
+    <w:p>
+      <w:r>
+        <w:t xml:space="preserve">La page doit </w:t>
+      </w:r>
+      <w:r>
+        <w:t xml:space="preserve">présenter </w:t>
+      </w:r>
+      <w:r>
+        <w:t>le nom de l'employé. Le formulaire permet d'éditer les données d</w:t>
+      </w:r>
+      <w:r>
+        <w:t xml:space="preserve">e son </w:t>
+      </w:r>
+      <w:r>
+        <w:t>agenda (8 plages horaire</w:t>
+      </w:r>
+      <w:r>
+        <w:t>s</w:t>
+      </w:r>
+      <w:r>
+        <w:t xml:space="preserve"> avec pour chacune, le type d'activité). Le formulaire doit donc contenir 8 lignes de champs de sélection d'activités (1 ligne par plage horaire).</w:t>
+      </w:r>
+    </w:p>
+    <w:p>
+      <w:r>
+        <w:t>Validation des données de formulaire</w:t>
+      </w:r>
+      <w:r>
+        <w:t xml:space="preserve"> </w:t>
+      </w:r>
+      <w:r>
+        <w:t>: La valeur de chaque activité doit être valide. Le type d'activité "</w:t>
       </w:r>
       <w:r>
         <w:t>Hors clinique</w:t>
@@ -324,12 +406,79 @@
     </w:p>
     <w:p>
       <w:r>
-        <w:t>Une fois le formulaire validé, l'utilisateur est redirigé vers la page d'accueil.</w:t>
+        <w:t>Une fois le formulaire validé, l'utilisateur est redirigé vers la page d'accueil</w:t>
+      </w:r>
+      <w:r>
+        <w:t xml:space="preserve"> pour </w:t>
+      </w:r>
+      <w:proofErr w:type="spellStart"/>
+      <w:r>
+        <w:t>ré-affichage</w:t>
+      </w:r>
+      <w:proofErr w:type="spellEnd"/>
+      <w:r>
+        <w:t xml:space="preserve"> de l'agenda</w:t>
+      </w:r>
+      <w:r>
+        <w:t>.</w:t>
       </w:r>
     </w:p>
     <w:p>
       <w:r>
         <w:t>Les données d'agenda seront sauvegardées provisoirement dans un fichier local serveur en attendant de la mise en place de la couche DB par l'équipe.</w:t>
+      </w:r>
+    </w:p>
+    <w:p>
+      <w:r>
+        <w:rPr>
+          <w:noProof/>
+          <w:lang w:eastAsia="fr-CA"/>
+        </w:rPr>
+        <w:drawing>
+          <wp:inline distT="0" distB="0" distL="0" distR="0">
+            <wp:extent cx="5486400" cy="2671100"/>
+            <wp:effectExtent l="19050" t="0" r="0" b="0"/>
+            <wp:docPr id="4" name="Image 4"/>
+            <wp:cNvGraphicFramePr>
+              <a:graphicFrameLocks xmlns:a="http://schemas.openxmlformats.org/drawingml/2006/main" noChangeAspect="1"/>
+            </wp:cNvGraphicFramePr>
+            <a:graphic xmlns:a="http://schemas.openxmlformats.org/drawingml/2006/main">
+              <a:graphicData uri="http://schemas.openxmlformats.org/drawingml/2006/picture">
+                <pic:pic xmlns:pic="http://schemas.openxmlformats.org/drawingml/2006/picture">
+                  <pic:nvPicPr>
+                    <pic:cNvPr id="0" name="Picture 4"/>
+                    <pic:cNvPicPr>
+                      <a:picLocks noChangeAspect="1" noChangeArrowheads="1"/>
+                    </pic:cNvPicPr>
+                  </pic:nvPicPr>
+                  <pic:blipFill>
+                    <a:blip r:embed="rId5" cstate="print"/>
+                    <a:srcRect/>
+                    <a:stretch>
+                      <a:fillRect/>
+                    </a:stretch>
+                  </pic:blipFill>
+                  <pic:spPr bwMode="auto">
+                    <a:xfrm>
+                      <a:off x="0" y="0"/>
+                      <a:ext cx="5486400" cy="2671100"/>
+                    </a:xfrm>
+                    <a:prstGeom prst="rect">
+                      <a:avLst/>
+                    </a:prstGeom>
+                    <a:noFill/>
+                    <a:ln w="9525">
+                      <a:noFill/>
+                      <a:miter lim="800000"/>
+                      <a:headEnd/>
+                      <a:tailEnd/>
+                    </a:ln>
+                  </pic:spPr>
+                </pic:pic>
+              </a:graphicData>
+            </a:graphic>
+          </wp:inline>
+        </w:drawing>
       </w:r>
     </w:p>
     <w:p>
@@ -393,7 +542,15 @@
         </w:numPr>
       </w:pPr>
       <w:r>
-        <w:t>Mot de passe (password)</w:t>
+        <w:t>Mot de passe (</w:t>
+      </w:r>
+      <w:proofErr w:type="spellStart"/>
+      <w:r>
+        <w:t>password</w:t>
+      </w:r>
+      <w:proofErr w:type="spellEnd"/>
+      <w:r>
+        <w:t>)</w:t>
       </w:r>
     </w:p>
     <w:p>
@@ -417,6 +574,7 @@
         </w:numPr>
       </w:pPr>
       <w:r>
+        <w:lastRenderedPageBreak/>
         <w:t>….</w:t>
       </w:r>
     </w:p>
@@ -523,7 +681,6 @@
         </w:numPr>
       </w:pPr>
       <w:r>
-        <w:lastRenderedPageBreak/>
         <w:t>Amélioration des vues, répartition du code</w:t>
       </w:r>
     </w:p>
@@ -1507,6 +1664,36 @@
       <w:color w:val="4F81BD" w:themeColor="accent1"/>
     </w:rPr>
   </w:style>
+  <w:style w:type="paragraph" w:styleId="Textedebulles">
+    <w:name w:val="Balloon Text"/>
+    <w:basedOn w:val="Normal"/>
+    <w:link w:val="TextedebullesCar"/>
+    <w:uiPriority w:val="99"/>
+    <w:semiHidden/>
+    <w:unhideWhenUsed/>
+    <w:rsid w:val="0033019C"/>
+    <w:pPr>
+      <w:spacing w:after="0" w:line="240" w:lineRule="auto"/>
+    </w:pPr>
+    <w:rPr>
+      <w:rFonts w:ascii="Tahoma" w:hAnsi="Tahoma" w:cs="Tahoma"/>
+      <w:sz w:val="16"/>
+      <w:szCs w:val="16"/>
+    </w:rPr>
+  </w:style>
+  <w:style w:type="character" w:customStyle="1" w:styleId="TextedebullesCar">
+    <w:name w:val="Texte de bulles Car"/>
+    <w:basedOn w:val="Policepardfaut"/>
+    <w:link w:val="Textedebulles"/>
+    <w:uiPriority w:val="99"/>
+    <w:semiHidden/>
+    <w:rsid w:val="0033019C"/>
+    <w:rPr>
+      <w:rFonts w:ascii="Tahoma" w:hAnsi="Tahoma" w:cs="Tahoma"/>
+      <w:sz w:val="16"/>
+      <w:szCs w:val="16"/>
+    </w:rPr>
+  </w:style>
 </w:styles>
 </file>
 

</xml_diff>